<commit_message>
course finished exam time
</commit_message>
<xml_diff>
--- a/Computer Systems Lecture 19.docx
+++ b/Computer Systems Lecture 19.docx
@@ -46,7 +46,23 @@
           <w:sz w:val="24"/>
           <w:szCs w:val="24"/>
         </w:rPr>
-        <w:t>An exceptions are exceptional events that interrupt normal program flow and require the attention of the CPU outside of the running program.</w:t>
+        <w:t xml:space="preserve">An </w:t>
+      </w:r>
+      <w:proofErr w:type="gramStart"/>
+      <w:r>
+        <w:rPr>
+          <w:sz w:val="24"/>
+          <w:szCs w:val="24"/>
+        </w:rPr>
+        <w:t>exceptions</w:t>
+      </w:r>
+      <w:proofErr w:type="gramEnd"/>
+      <w:r>
+        <w:rPr>
+          <w:sz w:val="24"/>
+          <w:szCs w:val="24"/>
+        </w:rPr>
+        <w:t xml:space="preserve"> are exceptional events that interrupt normal program flow and require the attention of the CPU outside of the running program.</w:t>
       </w:r>
     </w:p>
     <w:p>
@@ -83,6 +99,31 @@
         </w:rPr>
         <w:t>Not caused by program execution</w:t>
       </w:r>
+      <w:r>
+        <w:rPr>
+          <w:sz w:val="24"/>
+          <w:szCs w:val="24"/>
+        </w:rPr>
+        <w:t xml:space="preserve">, could be a physical system change like plugging in a peripheral </w:t>
+      </w:r>
+      <w:proofErr w:type="spellStart"/>
+      <w:proofErr w:type="gramStart"/>
+      <w:r>
+        <w:rPr>
+          <w:sz w:val="24"/>
+          <w:szCs w:val="24"/>
+        </w:rPr>
+        <w:t>ect</w:t>
+      </w:r>
+      <w:proofErr w:type="spellEnd"/>
+      <w:r>
+        <w:rPr>
+          <w:sz w:val="24"/>
+          <w:szCs w:val="24"/>
+        </w:rPr>
+        <w:t>..</w:t>
+      </w:r>
+      <w:proofErr w:type="gramEnd"/>
     </w:p>
     <w:p>
       <w:pPr>
@@ -156,7 +197,46 @@
           <w:sz w:val="24"/>
           <w:szCs w:val="24"/>
         </w:rPr>
-        <w:t>E.g. syscall or TLB miss</w:t>
+        <w:t xml:space="preserve">E.g. </w:t>
+      </w:r>
+      <w:proofErr w:type="spellStart"/>
+      <w:r>
+        <w:rPr>
+          <w:sz w:val="24"/>
+          <w:szCs w:val="24"/>
+        </w:rPr>
+        <w:t>syscall</w:t>
+      </w:r>
+      <w:proofErr w:type="spellEnd"/>
+      <w:r>
+        <w:rPr>
+          <w:sz w:val="24"/>
+          <w:szCs w:val="24"/>
+        </w:rPr>
+        <w:t xml:space="preserve"> or TLB miss</w:t>
+      </w:r>
+      <w:r>
+        <w:rPr>
+          <w:sz w:val="24"/>
+          <w:szCs w:val="24"/>
+        </w:rPr>
+        <w:t xml:space="preserve"> or ALU overflow </w:t>
+      </w:r>
+      <w:proofErr w:type="spellStart"/>
+      <w:r>
+        <w:rPr>
+          <w:sz w:val="24"/>
+          <w:szCs w:val="24"/>
+        </w:rPr>
+        <w:t>ect</w:t>
+      </w:r>
+      <w:proofErr w:type="spellEnd"/>
+      <w:r>
+        <w:rPr>
+          <w:sz w:val="24"/>
+          <w:szCs w:val="24"/>
+        </w:rPr>
+        <w:t>…</w:t>
       </w:r>
     </w:p>
     <w:p>
@@ -188,11 +268,1156 @@
         </w:rPr>
         <w:t>Use exception mechanism to request some OS functions</w:t>
       </w:r>
+      <w:r>
+        <w:rPr>
+          <w:sz w:val="24"/>
+          <w:szCs w:val="24"/>
+        </w:rPr>
+        <w:t xml:space="preserve">, </w:t>
+      </w:r>
+      <w:proofErr w:type="spellStart"/>
+      <w:proofErr w:type="gramStart"/>
+      <w:r>
+        <w:rPr>
+          <w:sz w:val="24"/>
+          <w:szCs w:val="24"/>
+        </w:rPr>
+        <w:t>eg.g</w:t>
+      </w:r>
+      <w:proofErr w:type="spellEnd"/>
+      <w:proofErr w:type="gramEnd"/>
+      <w:r>
+        <w:rPr>
+          <w:sz w:val="24"/>
+          <w:szCs w:val="24"/>
+        </w:rPr>
+        <w:t xml:space="preserve"> I/O (print to screen), memory allocation </w:t>
+      </w:r>
+      <w:proofErr w:type="spellStart"/>
+      <w:r>
+        <w:rPr>
+          <w:sz w:val="24"/>
+          <w:szCs w:val="24"/>
+        </w:rPr>
+        <w:t>ect</w:t>
+      </w:r>
+      <w:proofErr w:type="spellEnd"/>
+      <w:r>
+        <w:rPr>
+          <w:sz w:val="24"/>
+          <w:szCs w:val="24"/>
+        </w:rPr>
+        <w:t>…</w:t>
+      </w:r>
+    </w:p>
+    <w:p>
+      <w:pPr>
+        <w:rPr>
+          <w:sz w:val="24"/>
+          <w:szCs w:val="24"/>
+        </w:rPr>
+      </w:pPr>
+      <w:r>
+        <w:rPr>
+          <w:sz w:val="24"/>
+          <w:szCs w:val="24"/>
+        </w:rPr>
+        <w:t xml:space="preserve">MIPS: user program uses </w:t>
+      </w:r>
+      <w:proofErr w:type="spellStart"/>
+      <w:r>
+        <w:rPr>
+          <w:sz w:val="24"/>
+          <w:szCs w:val="24"/>
+        </w:rPr>
+        <w:t>syscall</w:t>
+      </w:r>
+      <w:proofErr w:type="spellEnd"/>
+      <w:r>
+        <w:rPr>
+          <w:sz w:val="24"/>
+          <w:szCs w:val="24"/>
+        </w:rPr>
+        <w:t xml:space="preserve"> instruction</w:t>
+      </w:r>
+    </w:p>
+    <w:p>
+      <w:pPr>
+        <w:pStyle w:val="ListParagraph"/>
+        <w:numPr>
+          <w:ilvl w:val="0"/>
+          <w:numId w:val="3"/>
+        </w:numPr>
+        <w:rPr>
+          <w:sz w:val="24"/>
+          <w:szCs w:val="24"/>
+        </w:rPr>
+      </w:pPr>
+      <w:r>
+        <w:rPr>
+          <w:sz w:val="24"/>
+          <w:szCs w:val="24"/>
+        </w:rPr>
+        <w:t xml:space="preserve">The cause register ($v0) is set with a special value to identify the </w:t>
+      </w:r>
+      <w:proofErr w:type="spellStart"/>
+      <w:r>
+        <w:rPr>
+          <w:sz w:val="24"/>
+          <w:szCs w:val="24"/>
+        </w:rPr>
+        <w:t>syscall</w:t>
+      </w:r>
+      <w:proofErr w:type="spellEnd"/>
+      <w:r>
+        <w:rPr>
+          <w:sz w:val="24"/>
+          <w:szCs w:val="24"/>
+        </w:rPr>
+        <w:t xml:space="preserve"> exception</w:t>
+      </w:r>
+    </w:p>
+    <w:p>
+      <w:pPr>
+        <w:pStyle w:val="ListParagraph"/>
+        <w:numPr>
+          <w:ilvl w:val="0"/>
+          <w:numId w:val="3"/>
+        </w:numPr>
+        <w:rPr>
+          <w:sz w:val="24"/>
+          <w:szCs w:val="24"/>
+        </w:rPr>
+      </w:pPr>
+      <w:r>
+        <w:rPr>
+          <w:sz w:val="24"/>
+          <w:szCs w:val="24"/>
+        </w:rPr>
+        <w:t xml:space="preserve">The OS exception handler is invoked when the </w:t>
+      </w:r>
+      <w:proofErr w:type="spellStart"/>
+      <w:r>
+        <w:rPr>
+          <w:sz w:val="24"/>
+          <w:szCs w:val="24"/>
+        </w:rPr>
+        <w:t>syscall</w:t>
+      </w:r>
+      <w:proofErr w:type="spellEnd"/>
+      <w:r>
+        <w:rPr>
+          <w:sz w:val="24"/>
+          <w:szCs w:val="24"/>
+        </w:rPr>
+        <w:t xml:space="preserve"> instruction executes</w:t>
+      </w:r>
+    </w:p>
+    <w:p>
+      <w:pPr>
+        <w:rPr>
+          <w:sz w:val="24"/>
+          <w:szCs w:val="24"/>
+        </w:rPr>
+      </w:pPr>
+      <w:r>
+        <w:rPr>
+          <w:sz w:val="24"/>
+          <w:szCs w:val="24"/>
+        </w:rPr>
+        <w:t>Parameters are passed to the OS through agreed upon registers (usually $a0, $a</w:t>
+      </w:r>
+      <w:proofErr w:type="gramStart"/>
+      <w:r>
+        <w:rPr>
+          <w:sz w:val="24"/>
+          <w:szCs w:val="24"/>
+        </w:rPr>
+        <w:t>1,…</w:t>
+      </w:r>
+      <w:proofErr w:type="gramEnd"/>
+      <w:r>
+        <w:rPr>
+          <w:sz w:val="24"/>
+          <w:szCs w:val="24"/>
+        </w:rPr>
+        <w:t>)</w:t>
+      </w:r>
+    </w:p>
+    <w:p>
+      <w:pPr>
+        <w:rPr>
+          <w:sz w:val="28"/>
+          <w:szCs w:val="28"/>
+        </w:rPr>
+      </w:pPr>
+      <w:proofErr w:type="spellStart"/>
+      <w:r>
+        <w:rPr>
+          <w:sz w:val="28"/>
+          <w:szCs w:val="28"/>
+        </w:rPr>
+        <w:t>Syscall</w:t>
+      </w:r>
+      <w:proofErr w:type="spellEnd"/>
+      <w:r>
+        <w:rPr>
+          <w:sz w:val="28"/>
+          <w:szCs w:val="28"/>
+        </w:rPr>
+        <w:t xml:space="preserve"> Example</w:t>
+      </w:r>
+    </w:p>
+    <w:p>
+      <w:pPr>
+        <w:rPr>
+          <w:sz w:val="24"/>
+          <w:szCs w:val="24"/>
+        </w:rPr>
+      </w:pPr>
+      <w:r>
+        <w:rPr>
+          <w:sz w:val="24"/>
+          <w:szCs w:val="24"/>
+        </w:rPr>
+        <w:t>The following will print the integer in register $t0 to the screen</w:t>
+      </w:r>
+    </w:p>
+    <w:p>
+      <w:pPr>
+        <w:rPr>
+          <w:sz w:val="24"/>
+          <w:szCs w:val="24"/>
+        </w:rPr>
+      </w:pPr>
+      <w:r>
+        <w:rPr>
+          <w:noProof/>
+        </w:rPr>
+        <w:drawing>
+          <wp:inline distT="0" distB="0" distL="0" distR="0" wp14:anchorId="48F57564" wp14:editId="0FF47B13">
+            <wp:extent cx="5731510" cy="897890"/>
+            <wp:effectExtent l="0" t="0" r="2540" b="0"/>
+            <wp:docPr id="1" name="Picture 1"/>
+            <wp:cNvGraphicFramePr>
+              <a:graphicFrameLocks xmlns:a="http://schemas.openxmlformats.org/drawingml/2006/main" noChangeAspect="1"/>
+            </wp:cNvGraphicFramePr>
+            <a:graphic xmlns:a="http://schemas.openxmlformats.org/drawingml/2006/main">
+              <a:graphicData uri="http://schemas.openxmlformats.org/drawingml/2006/picture">
+                <pic:pic xmlns:pic="http://schemas.openxmlformats.org/drawingml/2006/picture">
+                  <pic:nvPicPr>
+                    <pic:cNvPr id="1" name=""/>
+                    <pic:cNvPicPr/>
+                  </pic:nvPicPr>
+                  <pic:blipFill>
+                    <a:blip r:embed="rId7"/>
+                    <a:stretch>
+                      <a:fillRect/>
+                    </a:stretch>
+                  </pic:blipFill>
+                  <pic:spPr>
+                    <a:xfrm>
+                      <a:off x="0" y="0"/>
+                      <a:ext cx="5731510" cy="897890"/>
+                    </a:xfrm>
+                    <a:prstGeom prst="rect">
+                      <a:avLst/>
+                    </a:prstGeom>
+                  </pic:spPr>
+                </pic:pic>
+              </a:graphicData>
+            </a:graphic>
+          </wp:inline>
+        </w:drawing>
+      </w:r>
+    </w:p>
+    <w:p>
+      <w:pPr>
+        <w:rPr>
+          <w:sz w:val="24"/>
+          <w:szCs w:val="24"/>
+        </w:rPr>
+      </w:pPr>
+      <w:r>
+        <w:rPr>
+          <w:sz w:val="24"/>
+          <w:szCs w:val="24"/>
+        </w:rPr>
+        <w:t xml:space="preserve">Calling </w:t>
+      </w:r>
+      <w:proofErr w:type="spellStart"/>
+      <w:r>
+        <w:rPr>
+          <w:sz w:val="24"/>
+          <w:szCs w:val="24"/>
+        </w:rPr>
+        <w:t>syscall</w:t>
+      </w:r>
+      <w:proofErr w:type="spellEnd"/>
+      <w:r>
+        <w:rPr>
+          <w:sz w:val="24"/>
+          <w:szCs w:val="24"/>
+        </w:rPr>
+        <w:t xml:space="preserve"> is essentially a function call, there is a lookup table that the operating system essentially goes to when </w:t>
+      </w:r>
+      <w:proofErr w:type="spellStart"/>
+      <w:r>
+        <w:rPr>
+          <w:sz w:val="24"/>
+          <w:szCs w:val="24"/>
+        </w:rPr>
+        <w:t>syscall</w:t>
+      </w:r>
+      <w:proofErr w:type="spellEnd"/>
+      <w:r>
+        <w:rPr>
+          <w:sz w:val="24"/>
+          <w:szCs w:val="24"/>
+        </w:rPr>
+        <w:t xml:space="preserve"> occurs which lists the addresses of all the </w:t>
+      </w:r>
+      <w:proofErr w:type="spellStart"/>
+      <w:r>
+        <w:rPr>
+          <w:sz w:val="24"/>
+          <w:szCs w:val="24"/>
+        </w:rPr>
+        <w:t>syscall</w:t>
+      </w:r>
+      <w:proofErr w:type="spellEnd"/>
+      <w:r>
+        <w:rPr>
+          <w:sz w:val="24"/>
+          <w:szCs w:val="24"/>
+        </w:rPr>
+        <w:t xml:space="preserve"> functions.</w:t>
+      </w:r>
+      <w:r>
+        <w:rPr>
+          <w:sz w:val="24"/>
+          <w:szCs w:val="24"/>
+        </w:rPr>
+        <w:t xml:space="preserve"> The operating system uses the table to find the correct address for the desired </w:t>
+      </w:r>
+      <w:proofErr w:type="spellStart"/>
+      <w:r>
+        <w:rPr>
+          <w:sz w:val="24"/>
+          <w:szCs w:val="24"/>
+        </w:rPr>
+        <w:t>syscall</w:t>
+      </w:r>
+      <w:proofErr w:type="spellEnd"/>
+      <w:r>
+        <w:rPr>
+          <w:sz w:val="24"/>
+          <w:szCs w:val="24"/>
+        </w:rPr>
+        <w:t xml:space="preserve"> (based on $v0) and then goes to it.</w:t>
+      </w:r>
+    </w:p>
+    <w:p>
+      <w:pPr>
+        <w:rPr>
+          <w:sz w:val="24"/>
+          <w:szCs w:val="24"/>
+        </w:rPr>
+      </w:pPr>
+      <w:r>
+        <w:rPr>
+          <w:sz w:val="24"/>
+          <w:szCs w:val="24"/>
+        </w:rPr>
+        <w:br w:type="page"/>
+      </w:r>
+    </w:p>
+    <w:p>
+      <w:pPr>
+        <w:rPr>
+          <w:sz w:val="32"/>
+          <w:szCs w:val="32"/>
+        </w:rPr>
+      </w:pPr>
+      <w:r>
+        <w:rPr>
+          <w:sz w:val="32"/>
+          <w:szCs w:val="32"/>
+        </w:rPr>
+        <w:lastRenderedPageBreak/>
+        <w:t>Exception Mechanism</w:t>
+      </w:r>
+    </w:p>
+    <w:p>
+      <w:pPr>
+        <w:pStyle w:val="ListParagraph"/>
+        <w:numPr>
+          <w:ilvl w:val="0"/>
+          <w:numId w:val="4"/>
+        </w:numPr>
+        <w:rPr>
+          <w:sz w:val="24"/>
+          <w:szCs w:val="24"/>
+        </w:rPr>
+      </w:pPr>
+      <w:r>
+        <w:rPr>
+          <w:sz w:val="24"/>
+          <w:szCs w:val="24"/>
+        </w:rPr>
+        <w:t>Step 1: Save the address of the current instruction</w:t>
+      </w:r>
+    </w:p>
+    <w:p>
+      <w:pPr>
+        <w:pStyle w:val="ListParagraph"/>
+        <w:numPr>
+          <w:ilvl w:val="1"/>
+          <w:numId w:val="4"/>
+        </w:numPr>
+        <w:rPr>
+          <w:sz w:val="24"/>
+          <w:szCs w:val="24"/>
+        </w:rPr>
+      </w:pPr>
+      <w:r>
+        <w:rPr>
+          <w:sz w:val="24"/>
+          <w:szCs w:val="24"/>
+        </w:rPr>
+        <w:t>This is saved in to a special register called the exception program counter (EPC), note that the system must return to the interrupted instruction (not PC+4)</w:t>
+      </w:r>
+      <w:r>
+        <w:rPr>
+          <w:sz w:val="24"/>
+          <w:szCs w:val="24"/>
+        </w:rPr>
+        <w:t xml:space="preserve"> this is because (depending on the exception) we may need to return to the instruction that caused the exception</w:t>
+      </w:r>
+      <w:r>
+        <w:rPr>
+          <w:sz w:val="24"/>
+          <w:szCs w:val="24"/>
+        </w:rPr>
+        <w:t>, for example in the case of a TLB miss for a load instruction.</w:t>
+      </w:r>
+    </w:p>
+    <w:p>
+      <w:pPr>
+        <w:pStyle w:val="ListParagraph"/>
+        <w:numPr>
+          <w:ilvl w:val="0"/>
+          <w:numId w:val="4"/>
+        </w:numPr>
+        <w:rPr>
+          <w:sz w:val="24"/>
+          <w:szCs w:val="24"/>
+        </w:rPr>
+      </w:pPr>
+      <w:r>
+        <w:rPr>
+          <w:sz w:val="24"/>
+          <w:szCs w:val="24"/>
+        </w:rPr>
+        <w:t>Step 2: Transfer control to the OS at a known address (i.e. the exception handler PC)</w:t>
+      </w:r>
+    </w:p>
+    <w:p>
+      <w:pPr>
+        <w:pStyle w:val="ListParagraph"/>
+        <w:numPr>
+          <w:ilvl w:val="0"/>
+          <w:numId w:val="4"/>
+        </w:numPr>
+        <w:rPr>
+          <w:sz w:val="24"/>
+          <w:szCs w:val="24"/>
+        </w:rPr>
+      </w:pPr>
+      <w:r>
+        <w:rPr>
+          <w:sz w:val="24"/>
+          <w:szCs w:val="24"/>
+        </w:rPr>
+        <w:t>Step 3: Handle the exception</w:t>
+      </w:r>
+    </w:p>
+    <w:p>
+      <w:pPr>
+        <w:pStyle w:val="ListParagraph"/>
+        <w:numPr>
+          <w:ilvl w:val="1"/>
+          <w:numId w:val="4"/>
+        </w:numPr>
+        <w:rPr>
+          <w:sz w:val="24"/>
+          <w:szCs w:val="24"/>
+        </w:rPr>
+      </w:pPr>
+      <w:r>
+        <w:rPr>
+          <w:sz w:val="24"/>
+          <w:szCs w:val="24"/>
+        </w:rPr>
+        <w:t>Deal with the cause of the exception</w:t>
+      </w:r>
+    </w:p>
+    <w:p>
+      <w:pPr>
+        <w:pStyle w:val="ListParagraph"/>
+        <w:numPr>
+          <w:ilvl w:val="1"/>
+          <w:numId w:val="4"/>
+        </w:numPr>
+        <w:rPr>
+          <w:sz w:val="24"/>
+          <w:szCs w:val="24"/>
+        </w:rPr>
+      </w:pPr>
+      <w:r>
+        <w:rPr>
+          <w:sz w:val="24"/>
+          <w:szCs w:val="24"/>
+        </w:rPr>
+        <w:t xml:space="preserve">All registers must be preserved, </w:t>
+      </w:r>
+      <w:proofErr w:type="gramStart"/>
+      <w:r>
+        <w:rPr>
+          <w:sz w:val="24"/>
+          <w:szCs w:val="24"/>
+        </w:rPr>
+        <w:t>similar to</w:t>
+      </w:r>
+      <w:proofErr w:type="gramEnd"/>
+      <w:r>
+        <w:rPr>
+          <w:sz w:val="24"/>
+          <w:szCs w:val="24"/>
+        </w:rPr>
+        <w:t xml:space="preserve"> a procedure call</w:t>
+      </w:r>
+    </w:p>
+    <w:p>
+      <w:pPr>
+        <w:pStyle w:val="ListParagraph"/>
+        <w:numPr>
+          <w:ilvl w:val="0"/>
+          <w:numId w:val="4"/>
+        </w:numPr>
+        <w:rPr>
+          <w:sz w:val="24"/>
+          <w:szCs w:val="24"/>
+        </w:rPr>
+      </w:pPr>
+      <w:r>
+        <w:rPr>
+          <w:sz w:val="24"/>
+          <w:szCs w:val="24"/>
+        </w:rPr>
+        <w:t>Step 4: Return to user program execution</w:t>
+      </w:r>
+    </w:p>
+    <w:p>
+      <w:pPr>
+        <w:pStyle w:val="ListParagraph"/>
+        <w:numPr>
+          <w:ilvl w:val="1"/>
+          <w:numId w:val="4"/>
+        </w:numPr>
+        <w:rPr>
+          <w:sz w:val="24"/>
+          <w:szCs w:val="24"/>
+        </w:rPr>
+      </w:pPr>
+      <w:r>
+        <w:rPr>
+          <w:sz w:val="24"/>
+          <w:szCs w:val="24"/>
+        </w:rPr>
+        <w:t>Handler restores user program’s registers and jumps back using EPC</w:t>
+      </w:r>
+    </w:p>
+    <w:p>
+      <w:pPr>
+        <w:pStyle w:val="ListParagraph"/>
+        <w:numPr>
+          <w:ilvl w:val="1"/>
+          <w:numId w:val="4"/>
+        </w:numPr>
+        <w:rPr>
+          <w:sz w:val="24"/>
+          <w:szCs w:val="24"/>
+        </w:rPr>
+      </w:pPr>
+      <w:r>
+        <w:rPr>
+          <w:sz w:val="24"/>
+          <w:szCs w:val="24"/>
+        </w:rPr>
+        <w:t xml:space="preserve">Relies on a special instruction: </w:t>
+      </w:r>
+      <w:proofErr w:type="spellStart"/>
+      <w:r>
+        <w:rPr>
+          <w:sz w:val="24"/>
+          <w:szCs w:val="24"/>
+        </w:rPr>
+        <w:t>eret</w:t>
+      </w:r>
+      <w:proofErr w:type="spellEnd"/>
+      <w:r>
+        <w:rPr>
+          <w:sz w:val="24"/>
+          <w:szCs w:val="24"/>
+        </w:rPr>
+        <w:t xml:space="preserve"> (exception return)</w:t>
+      </w:r>
+    </w:p>
+    <w:p>
+      <w:pPr>
+        <w:rPr>
+          <w:sz w:val="32"/>
+          <w:szCs w:val="32"/>
+        </w:rPr>
+      </w:pPr>
+      <w:r>
+        <w:rPr>
+          <w:sz w:val="32"/>
+          <w:szCs w:val="32"/>
+        </w:rPr>
+        <w:t>F</w:t>
+      </w:r>
+      <w:r>
+        <w:rPr>
+          <w:sz w:val="32"/>
+          <w:szCs w:val="32"/>
+        </w:rPr>
+        <w:t>inding the Exception Handler</w:t>
+      </w:r>
+    </w:p>
+    <w:p>
+      <w:pPr>
+        <w:pStyle w:val="ListParagraph"/>
+        <w:numPr>
+          <w:ilvl w:val="0"/>
+          <w:numId w:val="5"/>
+        </w:numPr>
+        <w:rPr>
+          <w:sz w:val="24"/>
+          <w:szCs w:val="24"/>
+        </w:rPr>
+      </w:pPr>
+      <w:r>
+        <w:rPr>
+          <w:sz w:val="24"/>
+          <w:szCs w:val="24"/>
+        </w:rPr>
+        <w:t>Approach 1:</w:t>
+      </w:r>
+    </w:p>
+    <w:p>
+      <w:pPr>
+        <w:pStyle w:val="ListParagraph"/>
+        <w:numPr>
+          <w:ilvl w:val="1"/>
+          <w:numId w:val="5"/>
+        </w:numPr>
+        <w:rPr>
+          <w:sz w:val="24"/>
+          <w:szCs w:val="24"/>
+        </w:rPr>
+      </w:pPr>
+      <w:r>
+        <w:rPr>
+          <w:sz w:val="24"/>
+          <w:szCs w:val="24"/>
+        </w:rPr>
+        <w:t>Jump to a predefined address</w:t>
+      </w:r>
+    </w:p>
+    <w:p>
+      <w:pPr>
+        <w:pStyle w:val="ListParagraph"/>
+        <w:numPr>
+          <w:ilvl w:val="1"/>
+          <w:numId w:val="5"/>
+        </w:numPr>
+        <w:rPr>
+          <w:sz w:val="24"/>
+          <w:szCs w:val="24"/>
+        </w:rPr>
+      </w:pPr>
+      <w:r>
+        <w:rPr>
+          <w:sz w:val="24"/>
+          <w:szCs w:val="24"/>
+        </w:rPr>
+        <w:t>Use the Cause register to then branch to the right handler</w:t>
+      </w:r>
+      <w:r>
+        <w:rPr>
+          <w:sz w:val="24"/>
+          <w:szCs w:val="24"/>
+        </w:rPr>
+        <w:t xml:space="preserve"> (e.g. print int, read string, exit program </w:t>
+      </w:r>
+      <w:proofErr w:type="spellStart"/>
+      <w:r>
+        <w:rPr>
+          <w:sz w:val="24"/>
+          <w:szCs w:val="24"/>
+        </w:rPr>
+        <w:t>ect</w:t>
+      </w:r>
+      <w:proofErr w:type="spellEnd"/>
+      <w:r>
+        <w:rPr>
+          <w:sz w:val="24"/>
+          <w:szCs w:val="24"/>
+        </w:rPr>
+        <w:t>…)</w:t>
+      </w:r>
+    </w:p>
+    <w:p>
+      <w:pPr>
+        <w:pStyle w:val="ListParagraph"/>
+        <w:numPr>
+          <w:ilvl w:val="1"/>
+          <w:numId w:val="5"/>
+        </w:numPr>
+        <w:rPr>
+          <w:sz w:val="24"/>
+          <w:szCs w:val="24"/>
+        </w:rPr>
+      </w:pPr>
+      <w:r>
+        <w:rPr>
+          <w:sz w:val="24"/>
+          <w:szCs w:val="24"/>
+        </w:rPr>
+        <w:t xml:space="preserve">Works well for </w:t>
+      </w:r>
+      <w:proofErr w:type="spellStart"/>
+      <w:r>
+        <w:rPr>
+          <w:sz w:val="24"/>
+          <w:szCs w:val="24"/>
+        </w:rPr>
+        <w:t>syscall</w:t>
+      </w:r>
+      <w:proofErr w:type="spellEnd"/>
+      <w:r>
+        <w:rPr>
+          <w:sz w:val="24"/>
+          <w:szCs w:val="24"/>
+        </w:rPr>
+        <w:t xml:space="preserve"> – </w:t>
+      </w:r>
+      <w:proofErr w:type="gramStart"/>
+      <w:r>
+        <w:rPr>
+          <w:sz w:val="24"/>
+          <w:szCs w:val="24"/>
+        </w:rPr>
+        <w:t>cause</w:t>
+      </w:r>
+      <w:proofErr w:type="gramEnd"/>
+      <w:r>
+        <w:rPr>
+          <w:sz w:val="24"/>
+          <w:szCs w:val="24"/>
+        </w:rPr>
+        <w:t xml:space="preserve"> register is explicitly set</w:t>
+      </w:r>
+    </w:p>
+    <w:p>
+      <w:pPr>
+        <w:pStyle w:val="ListParagraph"/>
+        <w:numPr>
+          <w:ilvl w:val="0"/>
+          <w:numId w:val="5"/>
+        </w:numPr>
+        <w:rPr>
+          <w:sz w:val="24"/>
+          <w:szCs w:val="24"/>
+        </w:rPr>
+      </w:pPr>
+      <w:r>
+        <w:rPr>
+          <w:sz w:val="24"/>
+          <w:szCs w:val="24"/>
+        </w:rPr>
+        <w:t>Approach 2:</w:t>
+      </w:r>
+    </w:p>
+    <w:p>
+      <w:pPr>
+        <w:pStyle w:val="ListParagraph"/>
+        <w:numPr>
+          <w:ilvl w:val="1"/>
+          <w:numId w:val="5"/>
+        </w:numPr>
+        <w:rPr>
+          <w:sz w:val="24"/>
+          <w:szCs w:val="24"/>
+        </w:rPr>
+      </w:pPr>
+      <w:r>
+        <w:rPr>
+          <w:sz w:val="24"/>
+          <w:szCs w:val="24"/>
+        </w:rPr>
+        <w:t>Directly jump to a specific handler depending on the exception (vectored interrupt)</w:t>
+      </w:r>
+    </w:p>
+    <w:p>
+      <w:pPr>
+        <w:pStyle w:val="ListParagraph"/>
+        <w:numPr>
+          <w:ilvl w:val="1"/>
+          <w:numId w:val="5"/>
+        </w:numPr>
+        <w:rPr>
+          <w:sz w:val="24"/>
+          <w:szCs w:val="24"/>
+        </w:rPr>
+      </w:pPr>
+      <w:r>
+        <w:rPr>
+          <w:sz w:val="24"/>
+          <w:szCs w:val="24"/>
+        </w:rPr>
+        <w:t xml:space="preserve">The interrupt signal comes from the “outside” via CPU pins </w:t>
+      </w:r>
+      <w:proofErr w:type="spellStart"/>
+      <w:r>
+        <w:rPr>
+          <w:sz w:val="24"/>
+          <w:szCs w:val="24"/>
+        </w:rPr>
+        <w:t>e.g</w:t>
+      </w:r>
+      <w:proofErr w:type="spellEnd"/>
+      <w:r>
+        <w:rPr>
+          <w:sz w:val="24"/>
+          <w:szCs w:val="24"/>
+        </w:rPr>
+        <w:t>:</w:t>
+      </w:r>
+    </w:p>
+    <w:p>
+      <w:pPr>
+        <w:pStyle w:val="ListParagraph"/>
+        <w:ind w:left="1440"/>
+        <w:rPr>
+          <w:sz w:val="24"/>
+          <w:szCs w:val="24"/>
+        </w:rPr>
+      </w:pPr>
+      <w:r>
+        <w:rPr>
+          <w:noProof/>
+        </w:rPr>
+        <w:drawing>
+          <wp:inline distT="0" distB="0" distL="0" distR="0" wp14:anchorId="13DB8941" wp14:editId="682D4872">
+            <wp:extent cx="3810000" cy="1038225"/>
+            <wp:effectExtent l="0" t="0" r="0" b="9525"/>
+            <wp:docPr id="2" name="Picture 2"/>
+            <wp:cNvGraphicFramePr>
+              <a:graphicFrameLocks xmlns:a="http://schemas.openxmlformats.org/drawingml/2006/main" noChangeAspect="1"/>
+            </wp:cNvGraphicFramePr>
+            <a:graphic xmlns:a="http://schemas.openxmlformats.org/drawingml/2006/main">
+              <a:graphicData uri="http://schemas.openxmlformats.org/drawingml/2006/picture">
+                <pic:pic xmlns:pic="http://schemas.openxmlformats.org/drawingml/2006/picture">
+                  <pic:nvPicPr>
+                    <pic:cNvPr id="1" name=""/>
+                    <pic:cNvPicPr/>
+                  </pic:nvPicPr>
+                  <pic:blipFill>
+                    <a:blip r:embed="rId8"/>
+                    <a:stretch>
+                      <a:fillRect/>
+                    </a:stretch>
+                  </pic:blipFill>
+                  <pic:spPr>
+                    <a:xfrm>
+                      <a:off x="0" y="0"/>
+                      <a:ext cx="3810000" cy="1038225"/>
+                    </a:xfrm>
+                    <a:prstGeom prst="rect">
+                      <a:avLst/>
+                    </a:prstGeom>
+                  </pic:spPr>
+                </pic:pic>
+              </a:graphicData>
+            </a:graphic>
+          </wp:inline>
+        </w:drawing>
+      </w:r>
+    </w:p>
+    <w:p>
+      <w:pPr>
+        <w:rPr>
+          <w:sz w:val="32"/>
+          <w:szCs w:val="32"/>
+        </w:rPr>
+      </w:pPr>
+      <w:r>
+        <w:rPr>
+          <w:sz w:val="32"/>
+          <w:szCs w:val="32"/>
+        </w:rPr>
+        <w:br w:type="page"/>
+      </w:r>
+    </w:p>
+    <w:p>
+      <w:pPr>
+        <w:rPr>
+          <w:sz w:val="32"/>
+          <w:szCs w:val="32"/>
+        </w:rPr>
+      </w:pPr>
+      <w:r>
+        <w:rPr>
+          <w:sz w:val="32"/>
+          <w:szCs w:val="32"/>
+        </w:rPr>
+        <w:t xml:space="preserve">Handling the </w:t>
+      </w:r>
+      <w:r>
+        <w:rPr>
+          <w:sz w:val="32"/>
+          <w:szCs w:val="32"/>
+        </w:rPr>
+        <w:t>Exception</w:t>
+      </w:r>
+    </w:p>
+    <w:p>
+      <w:pPr>
+        <w:pStyle w:val="ListParagraph"/>
+        <w:numPr>
+          <w:ilvl w:val="0"/>
+          <w:numId w:val="6"/>
+        </w:numPr>
+        <w:rPr>
+          <w:sz w:val="24"/>
+          <w:szCs w:val="24"/>
+        </w:rPr>
+      </w:pPr>
+      <w:r>
+        <w:rPr>
+          <w:sz w:val="24"/>
+          <w:szCs w:val="24"/>
+        </w:rPr>
+        <w:t>Determine action required</w:t>
+      </w:r>
+    </w:p>
+    <w:p>
+      <w:pPr>
+        <w:pStyle w:val="ListParagraph"/>
+        <w:numPr>
+          <w:ilvl w:val="1"/>
+          <w:numId w:val="6"/>
+        </w:numPr>
+        <w:rPr>
+          <w:sz w:val="24"/>
+          <w:szCs w:val="24"/>
+        </w:rPr>
+      </w:pPr>
+      <w:r>
+        <w:rPr>
+          <w:sz w:val="24"/>
+          <w:szCs w:val="24"/>
+        </w:rPr>
+        <w:t>By inspecting the Cause register or by virtue of being at the right handler (for say an undefined opcode)</w:t>
+      </w:r>
+    </w:p>
+    <w:p>
+      <w:pPr>
+        <w:pStyle w:val="ListParagraph"/>
+        <w:numPr>
+          <w:ilvl w:val="0"/>
+          <w:numId w:val="6"/>
+        </w:numPr>
+        <w:rPr>
+          <w:sz w:val="24"/>
+          <w:szCs w:val="24"/>
+        </w:rPr>
+      </w:pPr>
+      <w:r>
+        <w:rPr>
+          <w:sz w:val="24"/>
+          <w:szCs w:val="24"/>
+        </w:rPr>
+        <w:t xml:space="preserve">If </w:t>
+      </w:r>
+      <w:proofErr w:type="spellStart"/>
+      <w:r>
+        <w:rPr>
+          <w:sz w:val="24"/>
+          <w:szCs w:val="24"/>
+        </w:rPr>
+        <w:t>restartable</w:t>
+      </w:r>
+      <w:proofErr w:type="spellEnd"/>
+      <w:r>
+        <w:rPr>
+          <w:sz w:val="24"/>
+          <w:szCs w:val="24"/>
+        </w:rPr>
+        <w:t>:</w:t>
+      </w:r>
+    </w:p>
+    <w:p>
+      <w:pPr>
+        <w:pStyle w:val="ListParagraph"/>
+        <w:numPr>
+          <w:ilvl w:val="1"/>
+          <w:numId w:val="6"/>
+        </w:numPr>
+        <w:rPr>
+          <w:sz w:val="24"/>
+          <w:szCs w:val="24"/>
+        </w:rPr>
+      </w:pPr>
+      <w:r>
+        <w:rPr>
+          <w:sz w:val="24"/>
+          <w:szCs w:val="24"/>
+        </w:rPr>
+        <w:t>Take corrective action, then use EPC to return to program</w:t>
+      </w:r>
+    </w:p>
+    <w:p>
+      <w:pPr>
+        <w:pStyle w:val="ListParagraph"/>
+        <w:numPr>
+          <w:ilvl w:val="0"/>
+          <w:numId w:val="6"/>
+        </w:numPr>
+        <w:rPr>
+          <w:sz w:val="24"/>
+          <w:szCs w:val="24"/>
+        </w:rPr>
+      </w:pPr>
+      <w:r>
+        <w:rPr>
+          <w:sz w:val="24"/>
+          <w:szCs w:val="24"/>
+        </w:rPr>
+        <w:t>Otherwise:</w:t>
+      </w:r>
+    </w:p>
+    <w:p>
+      <w:pPr>
+        <w:pStyle w:val="ListParagraph"/>
+        <w:numPr>
+          <w:ilvl w:val="1"/>
+          <w:numId w:val="6"/>
+        </w:numPr>
+        <w:rPr>
+          <w:sz w:val="24"/>
+          <w:szCs w:val="24"/>
+        </w:rPr>
+      </w:pPr>
+      <w:r>
+        <w:rPr>
+          <w:sz w:val="24"/>
+          <w:szCs w:val="24"/>
+        </w:rPr>
+        <w:t>Terminate program and report error using EPC, cause, etc…</w:t>
+      </w:r>
+    </w:p>
+    <w:p>
+      <w:pPr>
+        <w:pStyle w:val="ListParagraph"/>
+        <w:numPr>
+          <w:ilvl w:val="0"/>
+          <w:numId w:val="6"/>
+        </w:numPr>
+        <w:rPr>
+          <w:sz w:val="24"/>
+          <w:szCs w:val="24"/>
+        </w:rPr>
+      </w:pPr>
+      <w:r>
+        <w:rPr>
+          <w:sz w:val="24"/>
+          <w:szCs w:val="24"/>
+        </w:rPr>
+        <w:t>For a critical time while the interrupt is being handled, other interrupts should not happen</w:t>
+      </w:r>
+    </w:p>
+    <w:p>
+      <w:pPr>
+        <w:pStyle w:val="ListParagraph"/>
+        <w:numPr>
+          <w:ilvl w:val="1"/>
+          <w:numId w:val="6"/>
+        </w:numPr>
+        <w:rPr>
+          <w:sz w:val="24"/>
+          <w:szCs w:val="24"/>
+        </w:rPr>
+      </w:pPr>
+      <w:r>
+        <w:rPr>
+          <w:sz w:val="24"/>
+          <w:szCs w:val="24"/>
+        </w:rPr>
+        <w:t>Otherwise the EPC, Cause will be overwritten</w:t>
+      </w:r>
+    </w:p>
+    <w:p>
+      <w:pPr>
+        <w:pStyle w:val="ListParagraph"/>
+        <w:numPr>
+          <w:ilvl w:val="1"/>
+          <w:numId w:val="6"/>
+        </w:numPr>
+        <w:rPr>
+          <w:sz w:val="24"/>
+          <w:szCs w:val="24"/>
+        </w:rPr>
+      </w:pPr>
+      <w:r>
+        <w:rPr>
+          <w:sz w:val="24"/>
+          <w:szCs w:val="24"/>
+        </w:rPr>
+        <w:t xml:space="preserve">This is forced by masking interrupts by setting the </w:t>
+      </w:r>
+      <w:proofErr w:type="spellStart"/>
+      <w:r>
+        <w:rPr>
+          <w:sz w:val="24"/>
+          <w:szCs w:val="24"/>
+        </w:rPr>
+        <w:t>excpetion</w:t>
+      </w:r>
+      <w:proofErr w:type="spellEnd"/>
+      <w:r>
+        <w:rPr>
+          <w:sz w:val="24"/>
+          <w:szCs w:val="24"/>
+        </w:rPr>
+        <w:t xml:space="preserve"> level (EXL) bit in the status register</w:t>
+      </w:r>
+    </w:p>
+    <w:p>
+      <w:pPr>
+        <w:rPr>
+          <w:sz w:val="24"/>
+          <w:szCs w:val="24"/>
+        </w:rPr>
+      </w:pPr>
       <w:bookmarkStart w:id="0" w:name="_GoBack"/>
       <w:bookmarkEnd w:id="0"/>
     </w:p>
     <w:sectPr>
-      <w:headerReference w:type="default" r:id="rId7"/>
+      <w:headerReference w:type="default" r:id="rId9"/>
       <w:pgSz w:w="11906" w:h="16838"/>
       <w:pgMar w:top="1440" w:right="1440" w:bottom="1440" w:left="1440" w:header="708" w:footer="708" w:gutter="0"/>
       <w:cols w:space="708"/>
@@ -275,6 +1500,232 @@
 <file path=word/numbering.xml><?xml version="1.0" encoding="utf-8"?>
 <w:numbering xmlns:wpc="http://schemas.microsoft.com/office/word/2010/wordprocessingCanvas" xmlns:cx="http://schemas.microsoft.com/office/drawing/2014/chartex" xmlns:cx1="http://schemas.microsoft.com/office/drawing/2015/9/8/chartex" xmlns:cx2="http://schemas.microsoft.com/office/drawing/2015/10/21/chartex" xmlns:cx3="http://schemas.microsoft.com/office/drawing/2016/5/9/chartex" xmlns:cx4="http://schemas.microsoft.com/office/drawing/2016/5/10/chartex" xmlns:cx5="http://schemas.microsoft.com/office/drawing/2016/5/11/chartex" xmlns:cx6="http://schemas.microsoft.com/office/drawing/2016/5/12/chartex" xmlns:cx7="http://schemas.microsoft.com/office/drawing/2016/5/13/chartex" xmlns:cx8="http://schemas.microsoft.com/office/drawing/2016/5/14/chartex" xmlns:mc="http://schemas.openxmlformats.org/markup-compatibility/2006" xmlns:aink="http://schemas.microsoft.com/office/drawing/2016/ink" xmlns:am3d="http://schemas.microsoft.com/office/drawing/2017/model3d" xmlns:o="urn:schemas-microsoft-com:office:office" xmlns:r="http://schemas.openxmlformats.org/officeDocument/2006/relationships" xmlns:m="http://schemas.openxmlformats.org/officeDocument/2006/math" xmlns:v="urn:schemas-microsoft-com:vml" xmlns:wp14="http://schemas.microsoft.com/office/word/2010/wordprocessingDrawing" xmlns:wp="http://schemas.openxmlformats.org/drawingml/2006/wordprocessingDrawing" xmlns:w10="urn:schemas-microsoft-com:office:word" xmlns:w="http://schemas.openxmlformats.org/wordprocessingml/2006/main" xmlns:w14="http://schemas.microsoft.com/office/word/2010/wordml" xmlns:w15="http://schemas.microsoft.com/office/word/2012/wordml" xmlns:w16cid="http://schemas.microsoft.com/office/word/2016/wordml/cid" xmlns:w16se="http://schemas.microsoft.com/office/word/2015/wordml/symex" xmlns:wpg="http://schemas.microsoft.com/office/word/2010/wordprocessingGroup" xmlns:wpi="http://schemas.microsoft.com/office/word/2010/wordprocessingInk" xmlns:wne="http://schemas.microsoft.com/office/word/2006/wordml" xmlns:wps="http://schemas.microsoft.com/office/word/2010/wordprocessingShape" mc:Ignorable="w14 w15 w16se w16cid wp14">
   <w:abstractNum w:abstractNumId="0" w15:restartNumberingAfterBreak="0">
+    <w:nsid w:val="0B2D7D98"/>
+    <w:multiLevelType w:val="hybridMultilevel"/>
+    <w:tmpl w:val="F7181118"/>
+    <w:lvl w:ilvl="0" w:tplc="08090001">
+      <w:start w:val="1"/>
+      <w:numFmt w:val="bullet"/>
+      <w:lvlText w:val=""/>
+      <w:lvlJc w:val="left"/>
+      <w:pPr>
+        <w:ind w:left="720" w:hanging="360"/>
+      </w:pPr>
+      <w:rPr>
+        <w:rFonts w:ascii="Symbol" w:hAnsi="Symbol" w:hint="default"/>
+      </w:rPr>
+    </w:lvl>
+    <w:lvl w:ilvl="1" w:tplc="08090003">
+      <w:start w:val="1"/>
+      <w:numFmt w:val="bullet"/>
+      <w:lvlText w:val="o"/>
+      <w:lvlJc w:val="left"/>
+      <w:pPr>
+        <w:ind w:left="1440" w:hanging="360"/>
+      </w:pPr>
+      <w:rPr>
+        <w:rFonts w:ascii="Courier New" w:hAnsi="Courier New" w:cs="Courier New" w:hint="default"/>
+      </w:rPr>
+    </w:lvl>
+    <w:lvl w:ilvl="2" w:tplc="08090005" w:tentative="1">
+      <w:start w:val="1"/>
+      <w:numFmt w:val="bullet"/>
+      <w:lvlText w:val=""/>
+      <w:lvlJc w:val="left"/>
+      <w:pPr>
+        <w:ind w:left="2160" w:hanging="360"/>
+      </w:pPr>
+      <w:rPr>
+        <w:rFonts w:ascii="Wingdings" w:hAnsi="Wingdings" w:hint="default"/>
+      </w:rPr>
+    </w:lvl>
+    <w:lvl w:ilvl="3" w:tplc="08090001" w:tentative="1">
+      <w:start w:val="1"/>
+      <w:numFmt w:val="bullet"/>
+      <w:lvlText w:val=""/>
+      <w:lvlJc w:val="left"/>
+      <w:pPr>
+        <w:ind w:left="2880" w:hanging="360"/>
+      </w:pPr>
+      <w:rPr>
+        <w:rFonts w:ascii="Symbol" w:hAnsi="Symbol" w:hint="default"/>
+      </w:rPr>
+    </w:lvl>
+    <w:lvl w:ilvl="4" w:tplc="08090003" w:tentative="1">
+      <w:start w:val="1"/>
+      <w:numFmt w:val="bullet"/>
+      <w:lvlText w:val="o"/>
+      <w:lvlJc w:val="left"/>
+      <w:pPr>
+        <w:ind w:left="3600" w:hanging="360"/>
+      </w:pPr>
+      <w:rPr>
+        <w:rFonts w:ascii="Courier New" w:hAnsi="Courier New" w:cs="Courier New" w:hint="default"/>
+      </w:rPr>
+    </w:lvl>
+    <w:lvl w:ilvl="5" w:tplc="08090005" w:tentative="1">
+      <w:start w:val="1"/>
+      <w:numFmt w:val="bullet"/>
+      <w:lvlText w:val=""/>
+      <w:lvlJc w:val="left"/>
+      <w:pPr>
+        <w:ind w:left="4320" w:hanging="360"/>
+      </w:pPr>
+      <w:rPr>
+        <w:rFonts w:ascii="Wingdings" w:hAnsi="Wingdings" w:hint="default"/>
+      </w:rPr>
+    </w:lvl>
+    <w:lvl w:ilvl="6" w:tplc="08090001" w:tentative="1">
+      <w:start w:val="1"/>
+      <w:numFmt w:val="bullet"/>
+      <w:lvlText w:val=""/>
+      <w:lvlJc w:val="left"/>
+      <w:pPr>
+        <w:ind w:left="5040" w:hanging="360"/>
+      </w:pPr>
+      <w:rPr>
+        <w:rFonts w:ascii="Symbol" w:hAnsi="Symbol" w:hint="default"/>
+      </w:rPr>
+    </w:lvl>
+    <w:lvl w:ilvl="7" w:tplc="08090003" w:tentative="1">
+      <w:start w:val="1"/>
+      <w:numFmt w:val="bullet"/>
+      <w:lvlText w:val="o"/>
+      <w:lvlJc w:val="left"/>
+      <w:pPr>
+        <w:ind w:left="5760" w:hanging="360"/>
+      </w:pPr>
+      <w:rPr>
+        <w:rFonts w:ascii="Courier New" w:hAnsi="Courier New" w:cs="Courier New" w:hint="default"/>
+      </w:rPr>
+    </w:lvl>
+    <w:lvl w:ilvl="8" w:tplc="08090005" w:tentative="1">
+      <w:start w:val="1"/>
+      <w:numFmt w:val="bullet"/>
+      <w:lvlText w:val=""/>
+      <w:lvlJc w:val="left"/>
+      <w:pPr>
+        <w:ind w:left="6480" w:hanging="360"/>
+      </w:pPr>
+      <w:rPr>
+        <w:rFonts w:ascii="Wingdings" w:hAnsi="Wingdings" w:hint="default"/>
+      </w:rPr>
+    </w:lvl>
+  </w:abstractNum>
+  <w:abstractNum w:abstractNumId="1" w15:restartNumberingAfterBreak="0">
+    <w:nsid w:val="15BA46A7"/>
+    <w:multiLevelType w:val="hybridMultilevel"/>
+    <w:tmpl w:val="63E83EBA"/>
+    <w:lvl w:ilvl="0" w:tplc="08090001">
+      <w:start w:val="1"/>
+      <w:numFmt w:val="bullet"/>
+      <w:lvlText w:val=""/>
+      <w:lvlJc w:val="left"/>
+      <w:pPr>
+        <w:ind w:left="720" w:hanging="360"/>
+      </w:pPr>
+      <w:rPr>
+        <w:rFonts w:ascii="Symbol" w:hAnsi="Symbol" w:hint="default"/>
+      </w:rPr>
+    </w:lvl>
+    <w:lvl w:ilvl="1" w:tplc="08090003" w:tentative="1">
+      <w:start w:val="1"/>
+      <w:numFmt w:val="bullet"/>
+      <w:lvlText w:val="o"/>
+      <w:lvlJc w:val="left"/>
+      <w:pPr>
+        <w:ind w:left="1440" w:hanging="360"/>
+      </w:pPr>
+      <w:rPr>
+        <w:rFonts w:ascii="Courier New" w:hAnsi="Courier New" w:cs="Courier New" w:hint="default"/>
+      </w:rPr>
+    </w:lvl>
+    <w:lvl w:ilvl="2" w:tplc="08090005" w:tentative="1">
+      <w:start w:val="1"/>
+      <w:numFmt w:val="bullet"/>
+      <w:lvlText w:val=""/>
+      <w:lvlJc w:val="left"/>
+      <w:pPr>
+        <w:ind w:left="2160" w:hanging="360"/>
+      </w:pPr>
+      <w:rPr>
+        <w:rFonts w:ascii="Wingdings" w:hAnsi="Wingdings" w:hint="default"/>
+      </w:rPr>
+    </w:lvl>
+    <w:lvl w:ilvl="3" w:tplc="08090001" w:tentative="1">
+      <w:start w:val="1"/>
+      <w:numFmt w:val="bullet"/>
+      <w:lvlText w:val=""/>
+      <w:lvlJc w:val="left"/>
+      <w:pPr>
+        <w:ind w:left="2880" w:hanging="360"/>
+      </w:pPr>
+      <w:rPr>
+        <w:rFonts w:ascii="Symbol" w:hAnsi="Symbol" w:hint="default"/>
+      </w:rPr>
+    </w:lvl>
+    <w:lvl w:ilvl="4" w:tplc="08090003" w:tentative="1">
+      <w:start w:val="1"/>
+      <w:numFmt w:val="bullet"/>
+      <w:lvlText w:val="o"/>
+      <w:lvlJc w:val="left"/>
+      <w:pPr>
+        <w:ind w:left="3600" w:hanging="360"/>
+      </w:pPr>
+      <w:rPr>
+        <w:rFonts w:ascii="Courier New" w:hAnsi="Courier New" w:cs="Courier New" w:hint="default"/>
+      </w:rPr>
+    </w:lvl>
+    <w:lvl w:ilvl="5" w:tplc="08090005" w:tentative="1">
+      <w:start w:val="1"/>
+      <w:numFmt w:val="bullet"/>
+      <w:lvlText w:val=""/>
+      <w:lvlJc w:val="left"/>
+      <w:pPr>
+        <w:ind w:left="4320" w:hanging="360"/>
+      </w:pPr>
+      <w:rPr>
+        <w:rFonts w:ascii="Wingdings" w:hAnsi="Wingdings" w:hint="default"/>
+      </w:rPr>
+    </w:lvl>
+    <w:lvl w:ilvl="6" w:tplc="08090001" w:tentative="1">
+      <w:start w:val="1"/>
+      <w:numFmt w:val="bullet"/>
+      <w:lvlText w:val=""/>
+      <w:lvlJc w:val="left"/>
+      <w:pPr>
+        <w:ind w:left="5040" w:hanging="360"/>
+      </w:pPr>
+      <w:rPr>
+        <w:rFonts w:ascii="Symbol" w:hAnsi="Symbol" w:hint="default"/>
+      </w:rPr>
+    </w:lvl>
+    <w:lvl w:ilvl="7" w:tplc="08090003" w:tentative="1">
+      <w:start w:val="1"/>
+      <w:numFmt w:val="bullet"/>
+      <w:lvlText w:val="o"/>
+      <w:lvlJc w:val="left"/>
+      <w:pPr>
+        <w:ind w:left="5760" w:hanging="360"/>
+      </w:pPr>
+      <w:rPr>
+        <w:rFonts w:ascii="Courier New" w:hAnsi="Courier New" w:cs="Courier New" w:hint="default"/>
+      </w:rPr>
+    </w:lvl>
+    <w:lvl w:ilvl="8" w:tplc="08090005" w:tentative="1">
+      <w:start w:val="1"/>
+      <w:numFmt w:val="bullet"/>
+      <w:lvlText w:val=""/>
+      <w:lvlJc w:val="left"/>
+      <w:pPr>
+        <w:ind w:left="6480" w:hanging="360"/>
+      </w:pPr>
+      <w:rPr>
+        <w:rFonts w:ascii="Wingdings" w:hAnsi="Wingdings" w:hint="default"/>
+      </w:rPr>
+    </w:lvl>
+  </w:abstractNum>
+  <w:abstractNum w:abstractNumId="2" w15:restartNumberingAfterBreak="0">
     <w:nsid w:val="18D968BA"/>
     <w:multiLevelType w:val="hybridMultilevel"/>
     <w:tmpl w:val="C66CC8B0"/>
@@ -387,7 +1838,346 @@
       </w:rPr>
     </w:lvl>
   </w:abstractNum>
-  <w:abstractNum w:abstractNumId="1" w15:restartNumberingAfterBreak="0">
+  <w:abstractNum w:abstractNumId="3" w15:restartNumberingAfterBreak="0">
+    <w:nsid w:val="22BE0AFB"/>
+    <w:multiLevelType w:val="hybridMultilevel"/>
+    <w:tmpl w:val="848210A4"/>
+    <w:lvl w:ilvl="0" w:tplc="08090001">
+      <w:start w:val="1"/>
+      <w:numFmt w:val="bullet"/>
+      <w:lvlText w:val=""/>
+      <w:lvlJc w:val="left"/>
+      <w:pPr>
+        <w:ind w:left="720" w:hanging="360"/>
+      </w:pPr>
+      <w:rPr>
+        <w:rFonts w:ascii="Symbol" w:hAnsi="Symbol" w:hint="default"/>
+      </w:rPr>
+    </w:lvl>
+    <w:lvl w:ilvl="1" w:tplc="08090003" w:tentative="1">
+      <w:start w:val="1"/>
+      <w:numFmt w:val="bullet"/>
+      <w:lvlText w:val="o"/>
+      <w:lvlJc w:val="left"/>
+      <w:pPr>
+        <w:ind w:left="1440" w:hanging="360"/>
+      </w:pPr>
+      <w:rPr>
+        <w:rFonts w:ascii="Courier New" w:hAnsi="Courier New" w:cs="Courier New" w:hint="default"/>
+      </w:rPr>
+    </w:lvl>
+    <w:lvl w:ilvl="2" w:tplc="08090005" w:tentative="1">
+      <w:start w:val="1"/>
+      <w:numFmt w:val="bullet"/>
+      <w:lvlText w:val=""/>
+      <w:lvlJc w:val="left"/>
+      <w:pPr>
+        <w:ind w:left="2160" w:hanging="360"/>
+      </w:pPr>
+      <w:rPr>
+        <w:rFonts w:ascii="Wingdings" w:hAnsi="Wingdings" w:hint="default"/>
+      </w:rPr>
+    </w:lvl>
+    <w:lvl w:ilvl="3" w:tplc="08090001" w:tentative="1">
+      <w:start w:val="1"/>
+      <w:numFmt w:val="bullet"/>
+      <w:lvlText w:val=""/>
+      <w:lvlJc w:val="left"/>
+      <w:pPr>
+        <w:ind w:left="2880" w:hanging="360"/>
+      </w:pPr>
+      <w:rPr>
+        <w:rFonts w:ascii="Symbol" w:hAnsi="Symbol" w:hint="default"/>
+      </w:rPr>
+    </w:lvl>
+    <w:lvl w:ilvl="4" w:tplc="08090003" w:tentative="1">
+      <w:start w:val="1"/>
+      <w:numFmt w:val="bullet"/>
+      <w:lvlText w:val="o"/>
+      <w:lvlJc w:val="left"/>
+      <w:pPr>
+        <w:ind w:left="3600" w:hanging="360"/>
+      </w:pPr>
+      <w:rPr>
+        <w:rFonts w:ascii="Courier New" w:hAnsi="Courier New" w:cs="Courier New" w:hint="default"/>
+      </w:rPr>
+    </w:lvl>
+    <w:lvl w:ilvl="5" w:tplc="08090005" w:tentative="1">
+      <w:start w:val="1"/>
+      <w:numFmt w:val="bullet"/>
+      <w:lvlText w:val=""/>
+      <w:lvlJc w:val="left"/>
+      <w:pPr>
+        <w:ind w:left="4320" w:hanging="360"/>
+      </w:pPr>
+      <w:rPr>
+        <w:rFonts w:ascii="Wingdings" w:hAnsi="Wingdings" w:hint="default"/>
+      </w:rPr>
+    </w:lvl>
+    <w:lvl w:ilvl="6" w:tplc="08090001" w:tentative="1">
+      <w:start w:val="1"/>
+      <w:numFmt w:val="bullet"/>
+      <w:lvlText w:val=""/>
+      <w:lvlJc w:val="left"/>
+      <w:pPr>
+        <w:ind w:left="5040" w:hanging="360"/>
+      </w:pPr>
+      <w:rPr>
+        <w:rFonts w:ascii="Symbol" w:hAnsi="Symbol" w:hint="default"/>
+      </w:rPr>
+    </w:lvl>
+    <w:lvl w:ilvl="7" w:tplc="08090003" w:tentative="1">
+      <w:start w:val="1"/>
+      <w:numFmt w:val="bullet"/>
+      <w:lvlText w:val="o"/>
+      <w:lvlJc w:val="left"/>
+      <w:pPr>
+        <w:ind w:left="5760" w:hanging="360"/>
+      </w:pPr>
+      <w:rPr>
+        <w:rFonts w:ascii="Courier New" w:hAnsi="Courier New" w:cs="Courier New" w:hint="default"/>
+      </w:rPr>
+    </w:lvl>
+    <w:lvl w:ilvl="8" w:tplc="08090005" w:tentative="1">
+      <w:start w:val="1"/>
+      <w:numFmt w:val="bullet"/>
+      <w:lvlText w:val=""/>
+      <w:lvlJc w:val="left"/>
+      <w:pPr>
+        <w:ind w:left="6480" w:hanging="360"/>
+      </w:pPr>
+      <w:rPr>
+        <w:rFonts w:ascii="Wingdings" w:hAnsi="Wingdings" w:hint="default"/>
+      </w:rPr>
+    </w:lvl>
+  </w:abstractNum>
+  <w:abstractNum w:abstractNumId="4" w15:restartNumberingAfterBreak="0">
+    <w:nsid w:val="32006207"/>
+    <w:multiLevelType w:val="hybridMultilevel"/>
+    <w:tmpl w:val="E9D89ADE"/>
+    <w:lvl w:ilvl="0" w:tplc="08090001">
+      <w:start w:val="1"/>
+      <w:numFmt w:val="bullet"/>
+      <w:lvlText w:val=""/>
+      <w:lvlJc w:val="left"/>
+      <w:pPr>
+        <w:ind w:left="720" w:hanging="360"/>
+      </w:pPr>
+      <w:rPr>
+        <w:rFonts w:ascii="Symbol" w:hAnsi="Symbol" w:hint="default"/>
+      </w:rPr>
+    </w:lvl>
+    <w:lvl w:ilvl="1" w:tplc="08090003" w:tentative="1">
+      <w:start w:val="1"/>
+      <w:numFmt w:val="bullet"/>
+      <w:lvlText w:val="o"/>
+      <w:lvlJc w:val="left"/>
+      <w:pPr>
+        <w:ind w:left="1440" w:hanging="360"/>
+      </w:pPr>
+      <w:rPr>
+        <w:rFonts w:ascii="Courier New" w:hAnsi="Courier New" w:cs="Courier New" w:hint="default"/>
+      </w:rPr>
+    </w:lvl>
+    <w:lvl w:ilvl="2" w:tplc="08090005" w:tentative="1">
+      <w:start w:val="1"/>
+      <w:numFmt w:val="bullet"/>
+      <w:lvlText w:val=""/>
+      <w:lvlJc w:val="left"/>
+      <w:pPr>
+        <w:ind w:left="2160" w:hanging="360"/>
+      </w:pPr>
+      <w:rPr>
+        <w:rFonts w:ascii="Wingdings" w:hAnsi="Wingdings" w:hint="default"/>
+      </w:rPr>
+    </w:lvl>
+    <w:lvl w:ilvl="3" w:tplc="08090001" w:tentative="1">
+      <w:start w:val="1"/>
+      <w:numFmt w:val="bullet"/>
+      <w:lvlText w:val=""/>
+      <w:lvlJc w:val="left"/>
+      <w:pPr>
+        <w:ind w:left="2880" w:hanging="360"/>
+      </w:pPr>
+      <w:rPr>
+        <w:rFonts w:ascii="Symbol" w:hAnsi="Symbol" w:hint="default"/>
+      </w:rPr>
+    </w:lvl>
+    <w:lvl w:ilvl="4" w:tplc="08090003" w:tentative="1">
+      <w:start w:val="1"/>
+      <w:numFmt w:val="bullet"/>
+      <w:lvlText w:val="o"/>
+      <w:lvlJc w:val="left"/>
+      <w:pPr>
+        <w:ind w:left="3600" w:hanging="360"/>
+      </w:pPr>
+      <w:rPr>
+        <w:rFonts w:ascii="Courier New" w:hAnsi="Courier New" w:cs="Courier New" w:hint="default"/>
+      </w:rPr>
+    </w:lvl>
+    <w:lvl w:ilvl="5" w:tplc="08090005" w:tentative="1">
+      <w:start w:val="1"/>
+      <w:numFmt w:val="bullet"/>
+      <w:lvlText w:val=""/>
+      <w:lvlJc w:val="left"/>
+      <w:pPr>
+        <w:ind w:left="4320" w:hanging="360"/>
+      </w:pPr>
+      <w:rPr>
+        <w:rFonts w:ascii="Wingdings" w:hAnsi="Wingdings" w:hint="default"/>
+      </w:rPr>
+    </w:lvl>
+    <w:lvl w:ilvl="6" w:tplc="08090001" w:tentative="1">
+      <w:start w:val="1"/>
+      <w:numFmt w:val="bullet"/>
+      <w:lvlText w:val=""/>
+      <w:lvlJc w:val="left"/>
+      <w:pPr>
+        <w:ind w:left="5040" w:hanging="360"/>
+      </w:pPr>
+      <w:rPr>
+        <w:rFonts w:ascii="Symbol" w:hAnsi="Symbol" w:hint="default"/>
+      </w:rPr>
+    </w:lvl>
+    <w:lvl w:ilvl="7" w:tplc="08090003" w:tentative="1">
+      <w:start w:val="1"/>
+      <w:numFmt w:val="bullet"/>
+      <w:lvlText w:val="o"/>
+      <w:lvlJc w:val="left"/>
+      <w:pPr>
+        <w:ind w:left="5760" w:hanging="360"/>
+      </w:pPr>
+      <w:rPr>
+        <w:rFonts w:ascii="Courier New" w:hAnsi="Courier New" w:cs="Courier New" w:hint="default"/>
+      </w:rPr>
+    </w:lvl>
+    <w:lvl w:ilvl="8" w:tplc="08090005" w:tentative="1">
+      <w:start w:val="1"/>
+      <w:numFmt w:val="bullet"/>
+      <w:lvlText w:val=""/>
+      <w:lvlJc w:val="left"/>
+      <w:pPr>
+        <w:ind w:left="6480" w:hanging="360"/>
+      </w:pPr>
+      <w:rPr>
+        <w:rFonts w:ascii="Wingdings" w:hAnsi="Wingdings" w:hint="default"/>
+      </w:rPr>
+    </w:lvl>
+  </w:abstractNum>
+  <w:abstractNum w:abstractNumId="5" w15:restartNumberingAfterBreak="0">
+    <w:nsid w:val="37364D68"/>
+    <w:multiLevelType w:val="hybridMultilevel"/>
+    <w:tmpl w:val="96827428"/>
+    <w:lvl w:ilvl="0" w:tplc="08090001">
+      <w:start w:val="1"/>
+      <w:numFmt w:val="bullet"/>
+      <w:lvlText w:val=""/>
+      <w:lvlJc w:val="left"/>
+      <w:pPr>
+        <w:ind w:left="720" w:hanging="360"/>
+      </w:pPr>
+      <w:rPr>
+        <w:rFonts w:ascii="Symbol" w:hAnsi="Symbol" w:hint="default"/>
+      </w:rPr>
+    </w:lvl>
+    <w:lvl w:ilvl="1" w:tplc="08090003">
+      <w:start w:val="1"/>
+      <w:numFmt w:val="bullet"/>
+      <w:lvlText w:val="o"/>
+      <w:lvlJc w:val="left"/>
+      <w:pPr>
+        <w:ind w:left="1440" w:hanging="360"/>
+      </w:pPr>
+      <w:rPr>
+        <w:rFonts w:ascii="Courier New" w:hAnsi="Courier New" w:cs="Courier New" w:hint="default"/>
+      </w:rPr>
+    </w:lvl>
+    <w:lvl w:ilvl="2" w:tplc="08090005" w:tentative="1">
+      <w:start w:val="1"/>
+      <w:numFmt w:val="bullet"/>
+      <w:lvlText w:val=""/>
+      <w:lvlJc w:val="left"/>
+      <w:pPr>
+        <w:ind w:left="2160" w:hanging="360"/>
+      </w:pPr>
+      <w:rPr>
+        <w:rFonts w:ascii="Wingdings" w:hAnsi="Wingdings" w:hint="default"/>
+      </w:rPr>
+    </w:lvl>
+    <w:lvl w:ilvl="3" w:tplc="08090001" w:tentative="1">
+      <w:start w:val="1"/>
+      <w:numFmt w:val="bullet"/>
+      <w:lvlText w:val=""/>
+      <w:lvlJc w:val="left"/>
+      <w:pPr>
+        <w:ind w:left="2880" w:hanging="360"/>
+      </w:pPr>
+      <w:rPr>
+        <w:rFonts w:ascii="Symbol" w:hAnsi="Symbol" w:hint="default"/>
+      </w:rPr>
+    </w:lvl>
+    <w:lvl w:ilvl="4" w:tplc="08090003" w:tentative="1">
+      <w:start w:val="1"/>
+      <w:numFmt w:val="bullet"/>
+      <w:lvlText w:val="o"/>
+      <w:lvlJc w:val="left"/>
+      <w:pPr>
+        <w:ind w:left="3600" w:hanging="360"/>
+      </w:pPr>
+      <w:rPr>
+        <w:rFonts w:ascii="Courier New" w:hAnsi="Courier New" w:cs="Courier New" w:hint="default"/>
+      </w:rPr>
+    </w:lvl>
+    <w:lvl w:ilvl="5" w:tplc="08090005" w:tentative="1">
+      <w:start w:val="1"/>
+      <w:numFmt w:val="bullet"/>
+      <w:lvlText w:val=""/>
+      <w:lvlJc w:val="left"/>
+      <w:pPr>
+        <w:ind w:left="4320" w:hanging="360"/>
+      </w:pPr>
+      <w:rPr>
+        <w:rFonts w:ascii="Wingdings" w:hAnsi="Wingdings" w:hint="default"/>
+      </w:rPr>
+    </w:lvl>
+    <w:lvl w:ilvl="6" w:tplc="08090001" w:tentative="1">
+      <w:start w:val="1"/>
+      <w:numFmt w:val="bullet"/>
+      <w:lvlText w:val=""/>
+      <w:lvlJc w:val="left"/>
+      <w:pPr>
+        <w:ind w:left="5040" w:hanging="360"/>
+      </w:pPr>
+      <w:rPr>
+        <w:rFonts w:ascii="Symbol" w:hAnsi="Symbol" w:hint="default"/>
+      </w:rPr>
+    </w:lvl>
+    <w:lvl w:ilvl="7" w:tplc="08090003" w:tentative="1">
+      <w:start w:val="1"/>
+      <w:numFmt w:val="bullet"/>
+      <w:lvlText w:val="o"/>
+      <w:lvlJc w:val="left"/>
+      <w:pPr>
+        <w:ind w:left="5760" w:hanging="360"/>
+      </w:pPr>
+      <w:rPr>
+        <w:rFonts w:ascii="Courier New" w:hAnsi="Courier New" w:cs="Courier New" w:hint="default"/>
+      </w:rPr>
+    </w:lvl>
+    <w:lvl w:ilvl="8" w:tplc="08090005" w:tentative="1">
+      <w:start w:val="1"/>
+      <w:numFmt w:val="bullet"/>
+      <w:lvlText w:val=""/>
+      <w:lvlJc w:val="left"/>
+      <w:pPr>
+        <w:ind w:left="6480" w:hanging="360"/>
+      </w:pPr>
+      <w:rPr>
+        <w:rFonts w:ascii="Wingdings" w:hAnsi="Wingdings" w:hint="default"/>
+      </w:rPr>
+    </w:lvl>
+  </w:abstractNum>
+  <w:abstractNum w:abstractNumId="6" w15:restartNumberingAfterBreak="0">
     <w:nsid w:val="450B7042"/>
     <w:multiLevelType w:val="hybridMultilevel"/>
     <w:tmpl w:val="D63AF69E"/>
@@ -500,11 +2290,374 @@
       </w:rPr>
     </w:lvl>
   </w:abstractNum>
+  <w:abstractNum w:abstractNumId="7" w15:restartNumberingAfterBreak="0">
+    <w:nsid w:val="58CA0B80"/>
+    <w:multiLevelType w:val="hybridMultilevel"/>
+    <w:tmpl w:val="DFD69042"/>
+    <w:lvl w:ilvl="0" w:tplc="08090001">
+      <w:start w:val="1"/>
+      <w:numFmt w:val="bullet"/>
+      <w:lvlText w:val=""/>
+      <w:lvlJc w:val="left"/>
+      <w:pPr>
+        <w:ind w:left="720" w:hanging="360"/>
+      </w:pPr>
+      <w:rPr>
+        <w:rFonts w:ascii="Symbol" w:hAnsi="Symbol" w:hint="default"/>
+      </w:rPr>
+    </w:lvl>
+    <w:lvl w:ilvl="1" w:tplc="08090003">
+      <w:start w:val="1"/>
+      <w:numFmt w:val="bullet"/>
+      <w:lvlText w:val="o"/>
+      <w:lvlJc w:val="left"/>
+      <w:pPr>
+        <w:ind w:left="1440" w:hanging="360"/>
+      </w:pPr>
+      <w:rPr>
+        <w:rFonts w:ascii="Courier New" w:hAnsi="Courier New" w:cs="Courier New" w:hint="default"/>
+      </w:rPr>
+    </w:lvl>
+    <w:lvl w:ilvl="2" w:tplc="08090005" w:tentative="1">
+      <w:start w:val="1"/>
+      <w:numFmt w:val="bullet"/>
+      <w:lvlText w:val=""/>
+      <w:lvlJc w:val="left"/>
+      <w:pPr>
+        <w:ind w:left="2160" w:hanging="360"/>
+      </w:pPr>
+      <w:rPr>
+        <w:rFonts w:ascii="Wingdings" w:hAnsi="Wingdings" w:hint="default"/>
+      </w:rPr>
+    </w:lvl>
+    <w:lvl w:ilvl="3" w:tplc="08090001" w:tentative="1">
+      <w:start w:val="1"/>
+      <w:numFmt w:val="bullet"/>
+      <w:lvlText w:val=""/>
+      <w:lvlJc w:val="left"/>
+      <w:pPr>
+        <w:ind w:left="2880" w:hanging="360"/>
+      </w:pPr>
+      <w:rPr>
+        <w:rFonts w:ascii="Symbol" w:hAnsi="Symbol" w:hint="default"/>
+      </w:rPr>
+    </w:lvl>
+    <w:lvl w:ilvl="4" w:tplc="08090003" w:tentative="1">
+      <w:start w:val="1"/>
+      <w:numFmt w:val="bullet"/>
+      <w:lvlText w:val="o"/>
+      <w:lvlJc w:val="left"/>
+      <w:pPr>
+        <w:ind w:left="3600" w:hanging="360"/>
+      </w:pPr>
+      <w:rPr>
+        <w:rFonts w:ascii="Courier New" w:hAnsi="Courier New" w:cs="Courier New" w:hint="default"/>
+      </w:rPr>
+    </w:lvl>
+    <w:lvl w:ilvl="5" w:tplc="08090005" w:tentative="1">
+      <w:start w:val="1"/>
+      <w:numFmt w:val="bullet"/>
+      <w:lvlText w:val=""/>
+      <w:lvlJc w:val="left"/>
+      <w:pPr>
+        <w:ind w:left="4320" w:hanging="360"/>
+      </w:pPr>
+      <w:rPr>
+        <w:rFonts w:ascii="Wingdings" w:hAnsi="Wingdings" w:hint="default"/>
+      </w:rPr>
+    </w:lvl>
+    <w:lvl w:ilvl="6" w:tplc="08090001" w:tentative="1">
+      <w:start w:val="1"/>
+      <w:numFmt w:val="bullet"/>
+      <w:lvlText w:val=""/>
+      <w:lvlJc w:val="left"/>
+      <w:pPr>
+        <w:ind w:left="5040" w:hanging="360"/>
+      </w:pPr>
+      <w:rPr>
+        <w:rFonts w:ascii="Symbol" w:hAnsi="Symbol" w:hint="default"/>
+      </w:rPr>
+    </w:lvl>
+    <w:lvl w:ilvl="7" w:tplc="08090003" w:tentative="1">
+      <w:start w:val="1"/>
+      <w:numFmt w:val="bullet"/>
+      <w:lvlText w:val="o"/>
+      <w:lvlJc w:val="left"/>
+      <w:pPr>
+        <w:ind w:left="5760" w:hanging="360"/>
+      </w:pPr>
+      <w:rPr>
+        <w:rFonts w:ascii="Courier New" w:hAnsi="Courier New" w:cs="Courier New" w:hint="default"/>
+      </w:rPr>
+    </w:lvl>
+    <w:lvl w:ilvl="8" w:tplc="08090005" w:tentative="1">
+      <w:start w:val="1"/>
+      <w:numFmt w:val="bullet"/>
+      <w:lvlText w:val=""/>
+      <w:lvlJc w:val="left"/>
+      <w:pPr>
+        <w:ind w:left="6480" w:hanging="360"/>
+      </w:pPr>
+      <w:rPr>
+        <w:rFonts w:ascii="Wingdings" w:hAnsi="Wingdings" w:hint="default"/>
+      </w:rPr>
+    </w:lvl>
+  </w:abstractNum>
+  <w:abstractNum w:abstractNumId="8" w15:restartNumberingAfterBreak="0">
+    <w:nsid w:val="5DEF51F8"/>
+    <w:multiLevelType w:val="hybridMultilevel"/>
+    <w:tmpl w:val="9E22257E"/>
+    <w:lvl w:ilvl="0" w:tplc="08090001">
+      <w:start w:val="1"/>
+      <w:numFmt w:val="bullet"/>
+      <w:lvlText w:val=""/>
+      <w:lvlJc w:val="left"/>
+      <w:pPr>
+        <w:ind w:left="720" w:hanging="360"/>
+      </w:pPr>
+      <w:rPr>
+        <w:rFonts w:ascii="Symbol" w:hAnsi="Symbol" w:hint="default"/>
+      </w:rPr>
+    </w:lvl>
+    <w:lvl w:ilvl="1" w:tplc="08090003" w:tentative="1">
+      <w:start w:val="1"/>
+      <w:numFmt w:val="bullet"/>
+      <w:lvlText w:val="o"/>
+      <w:lvlJc w:val="left"/>
+      <w:pPr>
+        <w:ind w:left="1440" w:hanging="360"/>
+      </w:pPr>
+      <w:rPr>
+        <w:rFonts w:ascii="Courier New" w:hAnsi="Courier New" w:cs="Courier New" w:hint="default"/>
+      </w:rPr>
+    </w:lvl>
+    <w:lvl w:ilvl="2" w:tplc="08090005" w:tentative="1">
+      <w:start w:val="1"/>
+      <w:numFmt w:val="bullet"/>
+      <w:lvlText w:val=""/>
+      <w:lvlJc w:val="left"/>
+      <w:pPr>
+        <w:ind w:left="2160" w:hanging="360"/>
+      </w:pPr>
+      <w:rPr>
+        <w:rFonts w:ascii="Wingdings" w:hAnsi="Wingdings" w:hint="default"/>
+      </w:rPr>
+    </w:lvl>
+    <w:lvl w:ilvl="3" w:tplc="08090001" w:tentative="1">
+      <w:start w:val="1"/>
+      <w:numFmt w:val="bullet"/>
+      <w:lvlText w:val=""/>
+      <w:lvlJc w:val="left"/>
+      <w:pPr>
+        <w:ind w:left="2880" w:hanging="360"/>
+      </w:pPr>
+      <w:rPr>
+        <w:rFonts w:ascii="Symbol" w:hAnsi="Symbol" w:hint="default"/>
+      </w:rPr>
+    </w:lvl>
+    <w:lvl w:ilvl="4" w:tplc="08090003" w:tentative="1">
+      <w:start w:val="1"/>
+      <w:numFmt w:val="bullet"/>
+      <w:lvlText w:val="o"/>
+      <w:lvlJc w:val="left"/>
+      <w:pPr>
+        <w:ind w:left="3600" w:hanging="360"/>
+      </w:pPr>
+      <w:rPr>
+        <w:rFonts w:ascii="Courier New" w:hAnsi="Courier New" w:cs="Courier New" w:hint="default"/>
+      </w:rPr>
+    </w:lvl>
+    <w:lvl w:ilvl="5" w:tplc="08090005" w:tentative="1">
+      <w:start w:val="1"/>
+      <w:numFmt w:val="bullet"/>
+      <w:lvlText w:val=""/>
+      <w:lvlJc w:val="left"/>
+      <w:pPr>
+        <w:ind w:left="4320" w:hanging="360"/>
+      </w:pPr>
+      <w:rPr>
+        <w:rFonts w:ascii="Wingdings" w:hAnsi="Wingdings" w:hint="default"/>
+      </w:rPr>
+    </w:lvl>
+    <w:lvl w:ilvl="6" w:tplc="08090001" w:tentative="1">
+      <w:start w:val="1"/>
+      <w:numFmt w:val="bullet"/>
+      <w:lvlText w:val=""/>
+      <w:lvlJc w:val="left"/>
+      <w:pPr>
+        <w:ind w:left="5040" w:hanging="360"/>
+      </w:pPr>
+      <w:rPr>
+        <w:rFonts w:ascii="Symbol" w:hAnsi="Symbol" w:hint="default"/>
+      </w:rPr>
+    </w:lvl>
+    <w:lvl w:ilvl="7" w:tplc="08090003" w:tentative="1">
+      <w:start w:val="1"/>
+      <w:numFmt w:val="bullet"/>
+      <w:lvlText w:val="o"/>
+      <w:lvlJc w:val="left"/>
+      <w:pPr>
+        <w:ind w:left="5760" w:hanging="360"/>
+      </w:pPr>
+      <w:rPr>
+        <w:rFonts w:ascii="Courier New" w:hAnsi="Courier New" w:cs="Courier New" w:hint="default"/>
+      </w:rPr>
+    </w:lvl>
+    <w:lvl w:ilvl="8" w:tplc="08090005" w:tentative="1">
+      <w:start w:val="1"/>
+      <w:numFmt w:val="bullet"/>
+      <w:lvlText w:val=""/>
+      <w:lvlJc w:val="left"/>
+      <w:pPr>
+        <w:ind w:left="6480" w:hanging="360"/>
+      </w:pPr>
+      <w:rPr>
+        <w:rFonts w:ascii="Wingdings" w:hAnsi="Wingdings" w:hint="default"/>
+      </w:rPr>
+    </w:lvl>
+  </w:abstractNum>
+  <w:abstractNum w:abstractNumId="9" w15:restartNumberingAfterBreak="0">
+    <w:nsid w:val="61891FAD"/>
+    <w:multiLevelType w:val="hybridMultilevel"/>
+    <w:tmpl w:val="B61499A6"/>
+    <w:lvl w:ilvl="0" w:tplc="08090001">
+      <w:start w:val="1"/>
+      <w:numFmt w:val="bullet"/>
+      <w:lvlText w:val=""/>
+      <w:lvlJc w:val="left"/>
+      <w:pPr>
+        <w:ind w:left="720" w:hanging="360"/>
+      </w:pPr>
+      <w:rPr>
+        <w:rFonts w:ascii="Symbol" w:hAnsi="Symbol" w:hint="default"/>
+      </w:rPr>
+    </w:lvl>
+    <w:lvl w:ilvl="1" w:tplc="08090003" w:tentative="1">
+      <w:start w:val="1"/>
+      <w:numFmt w:val="bullet"/>
+      <w:lvlText w:val="o"/>
+      <w:lvlJc w:val="left"/>
+      <w:pPr>
+        <w:ind w:left="1440" w:hanging="360"/>
+      </w:pPr>
+      <w:rPr>
+        <w:rFonts w:ascii="Courier New" w:hAnsi="Courier New" w:cs="Courier New" w:hint="default"/>
+      </w:rPr>
+    </w:lvl>
+    <w:lvl w:ilvl="2" w:tplc="08090005" w:tentative="1">
+      <w:start w:val="1"/>
+      <w:numFmt w:val="bullet"/>
+      <w:lvlText w:val=""/>
+      <w:lvlJc w:val="left"/>
+      <w:pPr>
+        <w:ind w:left="2160" w:hanging="360"/>
+      </w:pPr>
+      <w:rPr>
+        <w:rFonts w:ascii="Wingdings" w:hAnsi="Wingdings" w:hint="default"/>
+      </w:rPr>
+    </w:lvl>
+    <w:lvl w:ilvl="3" w:tplc="08090001" w:tentative="1">
+      <w:start w:val="1"/>
+      <w:numFmt w:val="bullet"/>
+      <w:lvlText w:val=""/>
+      <w:lvlJc w:val="left"/>
+      <w:pPr>
+        <w:ind w:left="2880" w:hanging="360"/>
+      </w:pPr>
+      <w:rPr>
+        <w:rFonts w:ascii="Symbol" w:hAnsi="Symbol" w:hint="default"/>
+      </w:rPr>
+    </w:lvl>
+    <w:lvl w:ilvl="4" w:tplc="08090003" w:tentative="1">
+      <w:start w:val="1"/>
+      <w:numFmt w:val="bullet"/>
+      <w:lvlText w:val="o"/>
+      <w:lvlJc w:val="left"/>
+      <w:pPr>
+        <w:ind w:left="3600" w:hanging="360"/>
+      </w:pPr>
+      <w:rPr>
+        <w:rFonts w:ascii="Courier New" w:hAnsi="Courier New" w:cs="Courier New" w:hint="default"/>
+      </w:rPr>
+    </w:lvl>
+    <w:lvl w:ilvl="5" w:tplc="08090005" w:tentative="1">
+      <w:start w:val="1"/>
+      <w:numFmt w:val="bullet"/>
+      <w:lvlText w:val=""/>
+      <w:lvlJc w:val="left"/>
+      <w:pPr>
+        <w:ind w:left="4320" w:hanging="360"/>
+      </w:pPr>
+      <w:rPr>
+        <w:rFonts w:ascii="Wingdings" w:hAnsi="Wingdings" w:hint="default"/>
+      </w:rPr>
+    </w:lvl>
+    <w:lvl w:ilvl="6" w:tplc="08090001" w:tentative="1">
+      <w:start w:val="1"/>
+      <w:numFmt w:val="bullet"/>
+      <w:lvlText w:val=""/>
+      <w:lvlJc w:val="left"/>
+      <w:pPr>
+        <w:ind w:left="5040" w:hanging="360"/>
+      </w:pPr>
+      <w:rPr>
+        <w:rFonts w:ascii="Symbol" w:hAnsi="Symbol" w:hint="default"/>
+      </w:rPr>
+    </w:lvl>
+    <w:lvl w:ilvl="7" w:tplc="08090003" w:tentative="1">
+      <w:start w:val="1"/>
+      <w:numFmt w:val="bullet"/>
+      <w:lvlText w:val="o"/>
+      <w:lvlJc w:val="left"/>
+      <w:pPr>
+        <w:ind w:left="5760" w:hanging="360"/>
+      </w:pPr>
+      <w:rPr>
+        <w:rFonts w:ascii="Courier New" w:hAnsi="Courier New" w:cs="Courier New" w:hint="default"/>
+      </w:rPr>
+    </w:lvl>
+    <w:lvl w:ilvl="8" w:tplc="08090005" w:tentative="1">
+      <w:start w:val="1"/>
+      <w:numFmt w:val="bullet"/>
+      <w:lvlText w:val=""/>
+      <w:lvlJc w:val="left"/>
+      <w:pPr>
+        <w:ind w:left="6480" w:hanging="360"/>
+      </w:pPr>
+      <w:rPr>
+        <w:rFonts w:ascii="Wingdings" w:hAnsi="Wingdings" w:hint="default"/>
+      </w:rPr>
+    </w:lvl>
+  </w:abstractNum>
   <w:num w:numId="1">
+    <w:abstractNumId w:val="6"/>
+  </w:num>
+  <w:num w:numId="2">
+    <w:abstractNumId w:val="2"/>
+  </w:num>
+  <w:num w:numId="3">
+    <w:abstractNumId w:val="8"/>
+  </w:num>
+  <w:num w:numId="4">
+    <w:abstractNumId w:val="7"/>
+  </w:num>
+  <w:num w:numId="5">
+    <w:abstractNumId w:val="0"/>
+  </w:num>
+  <w:num w:numId="6">
+    <w:abstractNumId w:val="5"/>
+  </w:num>
+  <w:num w:numId="7">
+    <w:abstractNumId w:val="9"/>
+  </w:num>
+  <w:num w:numId="8">
     <w:abstractNumId w:val="1"/>
   </w:num>
-  <w:num w:numId="2">
-    <w:abstractNumId w:val="0"/>
+  <w:num w:numId="9">
+    <w:abstractNumId w:val="4"/>
+  </w:num>
+  <w:num w:numId="10">
+    <w:abstractNumId w:val="3"/>
   </w:num>
 </w:numbering>
 </file>

</xml_diff>